<commit_message>
add user manual pdf, team member pdf, roles&responsib. pdf
</commit_message>
<xml_diff>
--- a/documents/Roles&Responsibilities.docx
+++ b/documents/Roles&Responsibilities.docx
@@ -12,18 +12,14 @@
         <w:spacing w:line="240" w:lineRule="auto"/>
         <w:jc w:val="center"/>
         <w:rPr>
-          <w:b/>
-          <w:bCs/>
-          <w:sz w:val="28"/>
-          <w:szCs w:val="28"/>
-        </w:rPr>
-      </w:pPr>
-      <w:r>
-        <w:rPr>
-          <w:b/>
-          <w:bCs/>
-          <w:sz w:val="28"/>
-          <w:szCs w:val="28"/>
+          <w:sz w:val="44"/>
+          <w:szCs w:val="44"/>
+        </w:rPr>
+      </w:pPr>
+      <w:r>
+        <w:rPr>
+          <w:sz w:val="44"/>
+          <w:szCs w:val="44"/>
         </w:rPr>
         <w:t xml:space="preserve">Roles and Responsibilities </w:t>
       </w:r>
@@ -44,12 +40,16 @@
         <w:rPr>
           <w:b/>
           <w:bCs/>
-        </w:rPr>
-      </w:pPr>
-      <w:r>
-        <w:rPr>
-          <w:b/>
-          <w:bCs/>
+          <w:sz w:val="24"/>
+          <w:szCs w:val="24"/>
+        </w:rPr>
+      </w:pPr>
+      <w:r>
+        <w:rPr>
+          <w:b/>
+          <w:bCs/>
+          <w:sz w:val="24"/>
+          <w:szCs w:val="24"/>
         </w:rPr>
         <w:t xml:space="preserve">Project Leader: </w:t>
       </w:r>
@@ -57,6 +57,8 @@
         <w:rPr>
           <w:b/>
           <w:bCs/>
+          <w:sz w:val="24"/>
+          <w:szCs w:val="24"/>
         </w:rPr>
         <w:t>Michael Hoopes</w:t>
       </w:r>
@@ -68,9 +70,15 @@
         <w:rPr>
           <w:b/>
           <w:bCs/>
-        </w:rPr>
-      </w:pPr>
-      <w:r>
+          <w:sz w:val="24"/>
+          <w:szCs w:val="24"/>
+        </w:rPr>
+      </w:pPr>
+      <w:r>
+        <w:rPr>
+          <w:sz w:val="24"/>
+          <w:szCs w:val="24"/>
+        </w:rPr>
         <w:t xml:space="preserve">Responsible for: </w:t>
       </w:r>
     </w:p>
@@ -85,9 +93,15 @@
         <w:rPr>
           <w:b/>
           <w:bCs/>
-        </w:rPr>
-      </w:pPr>
-      <w:r>
+          <w:sz w:val="24"/>
+          <w:szCs w:val="24"/>
+        </w:rPr>
+      </w:pPr>
+      <w:r>
+        <w:rPr>
+          <w:sz w:val="24"/>
+          <w:szCs w:val="24"/>
+        </w:rPr>
         <w:t xml:space="preserve">Organizing team meetings </w:t>
       </w:r>
     </w:p>
@@ -99,18 +113,25 @@
           <w:numId w:val="6"/>
         </w:numPr>
         <w:spacing w:line="240" w:lineRule="auto"/>
-      </w:pPr>
-      <w:r>
+        <w:rPr>
+          <w:sz w:val="24"/>
+          <w:szCs w:val="24"/>
+        </w:rPr>
+      </w:pPr>
+      <w:r>
+        <w:rPr>
+          <w:sz w:val="24"/>
+          <w:szCs w:val="24"/>
+        </w:rPr>
         <w:t>Publishing</w:t>
       </w:r>
       <w:r>
-        <w:t xml:space="preserve">/submitting </w:t>
-      </w:r>
-      <w:proofErr w:type="gramStart"/>
-      <w:r>
-        <w:t>deliverables</w:t>
-      </w:r>
-      <w:proofErr w:type="gramEnd"/>
+        <w:rPr>
+          <w:sz w:val="24"/>
+          <w:szCs w:val="24"/>
+        </w:rPr>
+        <w:t>/submitting deliverables</w:t>
+      </w:r>
     </w:p>
     <w:p>
       <w:pPr>
@@ -120,14 +141,30 @@
           <w:numId w:val="6"/>
         </w:numPr>
         <w:spacing w:line="240" w:lineRule="auto"/>
-      </w:pPr>
-      <w:r>
+        <w:rPr>
+          <w:sz w:val="24"/>
+          <w:szCs w:val="24"/>
+        </w:rPr>
+      </w:pPr>
+      <w:r>
+        <w:rPr>
+          <w:sz w:val="24"/>
+          <w:szCs w:val="24"/>
+        </w:rPr>
         <w:t xml:space="preserve">Giving team </w:t>
       </w:r>
       <w:r>
+        <w:rPr>
+          <w:sz w:val="24"/>
+          <w:szCs w:val="24"/>
+        </w:rPr>
         <w:t xml:space="preserve">assignments/what to do </w:t>
       </w:r>
       <w:r>
+        <w:rPr>
+          <w:sz w:val="24"/>
+          <w:szCs w:val="24"/>
+        </w:rPr>
         <w:t xml:space="preserve"> </w:t>
       </w:r>
     </w:p>
@@ -139,17 +176,17 @@
           <w:numId w:val="6"/>
         </w:numPr>
         <w:spacing w:line="240" w:lineRule="auto"/>
-      </w:pPr>
-      <w:r>
-        <w:t xml:space="preserve">Make </w:t>
-      </w:r>
-      <w:proofErr w:type="gramStart"/>
-      <w:r>
-        <w:t>deadlines</w:t>
-      </w:r>
-      <w:proofErr w:type="gramEnd"/>
-      <w:r>
-        <w:t xml:space="preserve"> </w:t>
+        <w:rPr>
+          <w:sz w:val="24"/>
+          <w:szCs w:val="24"/>
+        </w:rPr>
+      </w:pPr>
+      <w:r>
+        <w:rPr>
+          <w:sz w:val="24"/>
+          <w:szCs w:val="24"/>
+        </w:rPr>
+        <w:t xml:space="preserve">Make deadlines </w:t>
       </w:r>
     </w:p>
     <w:p>
@@ -160,8 +197,16 @@
           <w:numId w:val="6"/>
         </w:numPr>
         <w:spacing w:line="240" w:lineRule="auto"/>
-      </w:pPr>
-      <w:r>
+        <w:rPr>
+          <w:sz w:val="24"/>
+          <w:szCs w:val="24"/>
+        </w:rPr>
+      </w:pPr>
+      <w:r>
+        <w:rPr>
+          <w:sz w:val="24"/>
+          <w:szCs w:val="24"/>
+        </w:rPr>
         <w:t>Working on project deliverables</w:t>
       </w:r>
     </w:p>
@@ -173,37 +218,46 @@
           <w:numId w:val="6"/>
         </w:numPr>
         <w:spacing w:line="240" w:lineRule="auto"/>
-      </w:pPr>
-      <w:r>
-        <w:t>Communication with professor if there are any questions/</w:t>
-      </w:r>
-      <w:proofErr w:type="gramStart"/>
-      <w:r>
-        <w:t>issues</w:t>
-      </w:r>
-      <w:proofErr w:type="gramEnd"/>
-    </w:p>
-    <w:p>
-      <w:pPr>
-        <w:spacing w:line="240" w:lineRule="auto"/>
-        <w:rPr>
-          <w:b/>
-          <w:bCs/>
-        </w:rPr>
-      </w:pPr>
-    </w:p>
-    <w:p>
-      <w:pPr>
-        <w:spacing w:line="240" w:lineRule="auto"/>
-        <w:rPr>
-          <w:b/>
-          <w:bCs/>
-        </w:rPr>
-      </w:pPr>
-      <w:r>
-        <w:rPr>
-          <w:b/>
-          <w:bCs/>
+        <w:rPr>
+          <w:sz w:val="24"/>
+          <w:szCs w:val="24"/>
+        </w:rPr>
+      </w:pPr>
+      <w:r>
+        <w:rPr>
+          <w:sz w:val="24"/>
+          <w:szCs w:val="24"/>
+        </w:rPr>
+        <w:t>Communication with professor if there are any questions/issues</w:t>
+      </w:r>
+    </w:p>
+    <w:p>
+      <w:pPr>
+        <w:spacing w:line="240" w:lineRule="auto"/>
+        <w:rPr>
+          <w:b/>
+          <w:bCs/>
+          <w:sz w:val="24"/>
+          <w:szCs w:val="24"/>
+        </w:rPr>
+      </w:pPr>
+    </w:p>
+    <w:p>
+      <w:pPr>
+        <w:spacing w:line="240" w:lineRule="auto"/>
+        <w:rPr>
+          <w:b/>
+          <w:bCs/>
+          <w:sz w:val="24"/>
+          <w:szCs w:val="24"/>
+        </w:rPr>
+      </w:pPr>
+      <w:r>
+        <w:rPr>
+          <w:b/>
+          <w:bCs/>
+          <w:sz w:val="24"/>
+          <w:szCs w:val="24"/>
         </w:rPr>
         <w:t xml:space="preserve">Product Owner:  </w:t>
       </w:r>
@@ -211,6 +265,8 @@
         <w:rPr>
           <w:b/>
           <w:bCs/>
+          <w:sz w:val="24"/>
+          <w:szCs w:val="24"/>
         </w:rPr>
         <w:t xml:space="preserve">Xavier Ruyle </w:t>
       </w:r>
@@ -219,8 +275,16 @@
       <w:pPr>
         <w:spacing w:line="240" w:lineRule="auto"/>
         <w:ind w:firstLine="720"/>
-      </w:pPr>
-      <w:r>
+        <w:rPr>
+          <w:sz w:val="24"/>
+          <w:szCs w:val="24"/>
+        </w:rPr>
+      </w:pPr>
+      <w:r>
+        <w:rPr>
+          <w:sz w:val="24"/>
+          <w:szCs w:val="24"/>
+        </w:rPr>
         <w:t xml:space="preserve">Responsible for: </w:t>
       </w:r>
     </w:p>
@@ -232,8 +296,16 @@
           <w:numId w:val="6"/>
         </w:numPr>
         <w:spacing w:line="240" w:lineRule="auto"/>
-      </w:pPr>
-      <w:r>
+        <w:rPr>
+          <w:sz w:val="24"/>
+          <w:szCs w:val="24"/>
+        </w:rPr>
+      </w:pPr>
+      <w:r>
+        <w:rPr>
+          <w:sz w:val="24"/>
+          <w:szCs w:val="24"/>
+        </w:rPr>
         <w:t>User stories/features</w:t>
       </w:r>
     </w:p>
@@ -245,8 +317,16 @@
           <w:numId w:val="6"/>
         </w:numPr>
         <w:spacing w:line="240" w:lineRule="auto"/>
-      </w:pPr>
-      <w:r>
+        <w:rPr>
+          <w:sz w:val="24"/>
+          <w:szCs w:val="24"/>
+        </w:rPr>
+      </w:pPr>
+      <w:r>
+        <w:rPr>
+          <w:sz w:val="24"/>
+          <w:szCs w:val="24"/>
+        </w:rPr>
         <w:t>Managing git repository</w:t>
       </w:r>
     </w:p>
@@ -258,8 +338,16 @@
           <w:numId w:val="6"/>
         </w:numPr>
         <w:spacing w:line="240" w:lineRule="auto"/>
-      </w:pPr>
-      <w:r>
+        <w:rPr>
+          <w:sz w:val="24"/>
+          <w:szCs w:val="24"/>
+        </w:rPr>
+      </w:pPr>
+      <w:r>
+        <w:rPr>
+          <w:sz w:val="24"/>
+          <w:szCs w:val="24"/>
+        </w:rPr>
         <w:t>Working on project deliverables</w:t>
       </w:r>
     </w:p>
@@ -269,21 +357,27 @@
         <w:rPr>
           <w:b/>
           <w:bCs/>
-        </w:rPr>
-      </w:pPr>
-    </w:p>
-    <w:p>
-      <w:pPr>
-        <w:spacing w:line="240" w:lineRule="auto"/>
-        <w:rPr>
-          <w:b/>
-          <w:bCs/>
-        </w:rPr>
-      </w:pPr>
-      <w:r>
-        <w:rPr>
-          <w:b/>
-          <w:bCs/>
+          <w:sz w:val="24"/>
+          <w:szCs w:val="24"/>
+        </w:rPr>
+      </w:pPr>
+    </w:p>
+    <w:p>
+      <w:pPr>
+        <w:spacing w:line="240" w:lineRule="auto"/>
+        <w:rPr>
+          <w:b/>
+          <w:bCs/>
+          <w:sz w:val="24"/>
+          <w:szCs w:val="24"/>
+        </w:rPr>
+      </w:pPr>
+      <w:r>
+        <w:rPr>
+          <w:b/>
+          <w:bCs/>
+          <w:sz w:val="24"/>
+          <w:szCs w:val="24"/>
         </w:rPr>
         <w:t xml:space="preserve">Quality Assurance: </w:t>
       </w:r>
@@ -291,6 +385,8 @@
         <w:rPr>
           <w:b/>
           <w:bCs/>
+          <w:sz w:val="24"/>
+          <w:szCs w:val="24"/>
         </w:rPr>
         <w:t xml:space="preserve">Daniel </w:t>
       </w:r>
@@ -298,6 +394,8 @@
         <w:rPr>
           <w:b/>
           <w:bCs/>
+          <w:sz w:val="24"/>
+          <w:szCs w:val="24"/>
         </w:rPr>
         <w:t>Butler</w:t>
       </w:r>
@@ -309,9 +407,15 @@
         <w:rPr>
           <w:b/>
           <w:bCs/>
-        </w:rPr>
-      </w:pPr>
-      <w:r>
+          <w:sz w:val="24"/>
+          <w:szCs w:val="24"/>
+        </w:rPr>
+      </w:pPr>
+      <w:r>
+        <w:rPr>
+          <w:sz w:val="24"/>
+          <w:szCs w:val="24"/>
+        </w:rPr>
         <w:t xml:space="preserve">Responsible for: </w:t>
       </w:r>
     </w:p>
@@ -323,18 +427,25 @@
           <w:numId w:val="6"/>
         </w:numPr>
         <w:spacing w:line="240" w:lineRule="auto"/>
-      </w:pPr>
-      <w:r>
+        <w:rPr>
+          <w:sz w:val="24"/>
+          <w:szCs w:val="24"/>
+        </w:rPr>
+      </w:pPr>
+      <w:r>
+        <w:rPr>
+          <w:sz w:val="24"/>
+          <w:szCs w:val="24"/>
+        </w:rPr>
         <w:t xml:space="preserve">Make sure project deliverables </w:t>
       </w:r>
       <w:r>
-        <w:t xml:space="preserve">meet the </w:t>
-      </w:r>
-      <w:proofErr w:type="gramStart"/>
-      <w:r>
-        <w:t>requirements</w:t>
-      </w:r>
-      <w:proofErr w:type="gramEnd"/>
+        <w:rPr>
+          <w:sz w:val="24"/>
+          <w:szCs w:val="24"/>
+        </w:rPr>
+        <w:t>meet the requirements</w:t>
+      </w:r>
     </w:p>
     <w:p>
       <w:pPr>
@@ -344,8 +455,16 @@
           <w:numId w:val="6"/>
         </w:numPr>
         <w:spacing w:line="240" w:lineRule="auto"/>
-      </w:pPr>
-      <w:r>
+        <w:rPr>
+          <w:sz w:val="24"/>
+          <w:szCs w:val="24"/>
+        </w:rPr>
+      </w:pPr>
+      <w:r>
+        <w:rPr>
+          <w:sz w:val="24"/>
+          <w:szCs w:val="24"/>
+        </w:rPr>
         <w:t>Report bugs</w:t>
       </w:r>
     </w:p>
@@ -357,37 +476,46 @@
           <w:numId w:val="6"/>
         </w:numPr>
         <w:spacing w:line="240" w:lineRule="auto"/>
-      </w:pPr>
-      <w:r>
-        <w:t xml:space="preserve">Test the </w:t>
-      </w:r>
-      <w:proofErr w:type="gramStart"/>
-      <w:r>
-        <w:t>product</w:t>
-      </w:r>
-      <w:proofErr w:type="gramEnd"/>
-    </w:p>
-    <w:p>
-      <w:pPr>
-        <w:spacing w:line="240" w:lineRule="auto"/>
-        <w:rPr>
-          <w:b/>
-          <w:bCs/>
-        </w:rPr>
-      </w:pPr>
-    </w:p>
-    <w:p>
-      <w:pPr>
-        <w:spacing w:line="240" w:lineRule="auto"/>
-        <w:rPr>
-          <w:b/>
-          <w:bCs/>
-        </w:rPr>
-      </w:pPr>
-      <w:r>
-        <w:rPr>
-          <w:b/>
-          <w:bCs/>
+        <w:rPr>
+          <w:sz w:val="24"/>
+          <w:szCs w:val="24"/>
+        </w:rPr>
+      </w:pPr>
+      <w:r>
+        <w:rPr>
+          <w:sz w:val="24"/>
+          <w:szCs w:val="24"/>
+        </w:rPr>
+        <w:t>Test the product</w:t>
+      </w:r>
+    </w:p>
+    <w:p>
+      <w:pPr>
+        <w:spacing w:line="240" w:lineRule="auto"/>
+        <w:rPr>
+          <w:b/>
+          <w:bCs/>
+          <w:sz w:val="24"/>
+          <w:szCs w:val="24"/>
+        </w:rPr>
+      </w:pPr>
+    </w:p>
+    <w:p>
+      <w:pPr>
+        <w:spacing w:line="240" w:lineRule="auto"/>
+        <w:rPr>
+          <w:b/>
+          <w:bCs/>
+          <w:sz w:val="24"/>
+          <w:szCs w:val="24"/>
+        </w:rPr>
+      </w:pPr>
+      <w:r>
+        <w:rPr>
+          <w:b/>
+          <w:bCs/>
+          <w:sz w:val="24"/>
+          <w:szCs w:val="24"/>
         </w:rPr>
         <w:t xml:space="preserve">Project Lead: </w:t>
       </w:r>
@@ -395,6 +523,8 @@
         <w:rPr>
           <w:b/>
           <w:bCs/>
+          <w:sz w:val="24"/>
+          <w:szCs w:val="24"/>
         </w:rPr>
         <w:t xml:space="preserve">Connor </w:t>
       </w:r>
@@ -402,6 +532,8 @@
         <w:rPr>
           <w:b/>
           <w:bCs/>
+          <w:sz w:val="24"/>
+          <w:szCs w:val="24"/>
         </w:rPr>
         <w:t>Williamson</w:t>
       </w:r>
@@ -413,9 +545,15 @@
         <w:rPr>
           <w:b/>
           <w:bCs/>
-        </w:rPr>
-      </w:pPr>
-      <w:r>
+          <w:sz w:val="24"/>
+          <w:szCs w:val="24"/>
+        </w:rPr>
+      </w:pPr>
+      <w:r>
+        <w:rPr>
+          <w:sz w:val="24"/>
+          <w:szCs w:val="24"/>
+        </w:rPr>
         <w:t xml:space="preserve">Responsible for: </w:t>
       </w:r>
     </w:p>
@@ -427,8 +565,16 @@
           <w:numId w:val="6"/>
         </w:numPr>
         <w:spacing w:line="240" w:lineRule="auto"/>
-      </w:pPr>
-      <w:r>
+        <w:rPr>
+          <w:sz w:val="24"/>
+          <w:szCs w:val="24"/>
+        </w:rPr>
+      </w:pPr>
+      <w:r>
+        <w:rPr>
+          <w:sz w:val="24"/>
+          <w:szCs w:val="24"/>
+        </w:rPr>
         <w:t xml:space="preserve">Working on project deliverables </w:t>
       </w:r>
     </w:p>
@@ -440,15 +586,18 @@
           <w:numId w:val="6"/>
         </w:numPr>
         <w:spacing w:line="240" w:lineRule="auto"/>
-      </w:pPr>
-      <w:r>
-        <w:t xml:space="preserve">Report potential features that could be </w:t>
-      </w:r>
-      <w:proofErr w:type="gramStart"/>
-      <w:r>
-        <w:t>added</w:t>
-      </w:r>
-      <w:proofErr w:type="gramEnd"/>
+        <w:rPr>
+          <w:sz w:val="24"/>
+          <w:szCs w:val="24"/>
+        </w:rPr>
+      </w:pPr>
+      <w:r>
+        <w:rPr>
+          <w:sz w:val="24"/>
+          <w:szCs w:val="24"/>
+        </w:rPr>
+        <w:t>Report potential features that could be added</w:t>
+      </w:r>
     </w:p>
     <w:p>
       <w:pPr>
@@ -458,8 +607,16 @@
           <w:numId w:val="6"/>
         </w:numPr>
         <w:spacing w:line="240" w:lineRule="auto"/>
-      </w:pPr>
-      <w:r>
+        <w:rPr>
+          <w:sz w:val="24"/>
+          <w:szCs w:val="24"/>
+        </w:rPr>
+      </w:pPr>
+      <w:r>
+        <w:rPr>
+          <w:sz w:val="24"/>
+          <w:szCs w:val="24"/>
+        </w:rPr>
         <w:t>Documentation</w:t>
       </w:r>
     </w:p>

</xml_diff>